<commit_message>
Progress Report Edits Continued(2)
I just made a small edit in the future schedule. Everything else seems
like it's fine.
</commit_message>
<xml_diff>
--- a/Boyaredigari_Danzer_1stPR/2-Future Work Schedule.docx
+++ b/Boyaredigari_Danzer_1stPR/2-Future Work Schedule.docx
@@ -27,13 +27,27 @@
         <w:rPr>
           <w:rFonts w:ascii="Times New Roman" w:hAnsi="Times New Roman" w:cs="Times New Roman"/>
         </w:rPr>
-        <w:t xml:space="preserve">Reese Danzer and Karthik </w:t>
+        <w:t xml:space="preserve">Reese </w:t>
       </w:r>
       <w:proofErr w:type="spellStart"/>
       <w:r>
         <w:rPr>
           <w:rFonts w:ascii="Times New Roman" w:hAnsi="Times New Roman" w:cs="Times New Roman"/>
         </w:rPr>
+        <w:t>Danzer</w:t>
+      </w:r>
+      <w:proofErr w:type="spellEnd"/>
+      <w:r>
+        <w:rPr>
+          <w:rFonts w:ascii="Times New Roman" w:hAnsi="Times New Roman" w:cs="Times New Roman"/>
+        </w:rPr>
+        <w:t xml:space="preserve"> and Karthik </w:t>
+      </w:r>
+      <w:proofErr w:type="spellStart"/>
+      <w:r>
+        <w:rPr>
+          <w:rFonts w:ascii="Times New Roman" w:hAnsi="Times New Roman" w:cs="Times New Roman"/>
+        </w:rPr>
         <w:t>Boyared</w:t>
       </w:r>
       <w:r>
@@ -48,8 +62,6 @@
         </w:rPr>
         <w:t>gari</w:t>
       </w:r>
-      <w:bookmarkStart w:id="0" w:name="_GoBack"/>
-      <w:bookmarkEnd w:id="0"/>
       <w:proofErr w:type="spellEnd"/>
     </w:p>
     <w:p>
@@ -142,7 +154,15 @@
         <w:rPr>
           <w:rFonts w:ascii="Times New Roman" w:hAnsi="Times New Roman" w:cs="Times New Roman"/>
         </w:rPr>
-        <w:t xml:space="preserve"> the function of a best fit function</w:t>
+        <w:t xml:space="preserve"> the task</w:t>
+      </w:r>
+      <w:bookmarkStart w:id="0" w:name="_GoBack"/>
+      <w:bookmarkEnd w:id="0"/>
+      <w:r>
+        <w:rPr>
+          <w:rFonts w:ascii="Times New Roman" w:hAnsi="Times New Roman" w:cs="Times New Roman"/>
+        </w:rPr>
+        <w:t xml:space="preserve"> of a best fit function</w:t>
       </w:r>
       <w:r>
         <w:rPr>
@@ -543,6 +563,9 @@
       </w:r>
       <w:r>
         <w:t>outs, and an HR diagram</w:t>
+      </w:r>
+      <w:r>
+        <w:t xml:space="preserve"> with the currently displayed star tracking across as its temperature and luminosity change</w:t>
       </w:r>
       <w:r>
         <w:t>.</w:t>

</xml_diff>

<commit_message>
I'M NOT A PUSSY!!
i WENT THROUGH THE PROGRAM AND REPLACED THE WORD should WIHT THE WORD
will BEACUSE i COMMIT HaaaaaAAAAA!
</commit_message>
<xml_diff>
--- a/Boyaredigari_Danzer_1stPR/2-Future Work Schedule.docx
+++ b/Boyaredigari_Danzer_1stPR/2-Future Work Schedule.docx
@@ -27,21 +27,7 @@
         <w:rPr>
           <w:rFonts w:ascii="Times New Roman" w:hAnsi="Times New Roman" w:cs="Times New Roman"/>
         </w:rPr>
-        <w:t xml:space="preserve">Reese </w:t>
-      </w:r>
-      <w:proofErr w:type="spellStart"/>
-      <w:r>
-        <w:rPr>
-          <w:rFonts w:ascii="Times New Roman" w:hAnsi="Times New Roman" w:cs="Times New Roman"/>
-        </w:rPr>
-        <w:t>Danzer</w:t>
-      </w:r>
-      <w:proofErr w:type="spellEnd"/>
-      <w:r>
-        <w:rPr>
-          <w:rFonts w:ascii="Times New Roman" w:hAnsi="Times New Roman" w:cs="Times New Roman"/>
-        </w:rPr>
-        <w:t xml:space="preserve"> and Karthik </w:t>
+        <w:t xml:space="preserve">Reese Danzer and Karthik </w:t>
       </w:r>
       <w:proofErr w:type="spellStart"/>
       <w:r>
@@ -142,7 +128,21 @@
         <w:rPr>
           <w:rFonts w:ascii="Times New Roman" w:hAnsi="Times New Roman" w:cs="Times New Roman"/>
         </w:rPr>
-        <w:t>display. Building the database information should be fairly simple,</w:t>
+        <w:t xml:space="preserve">display. Building the database information </w:t>
+      </w:r>
+      <w:bookmarkStart w:id="0" w:name="_GoBack"/>
+      <w:r>
+        <w:rPr>
+          <w:rFonts w:ascii="Times New Roman" w:hAnsi="Times New Roman" w:cs="Times New Roman"/>
+        </w:rPr>
+        <w:t>will</w:t>
+      </w:r>
+      <w:bookmarkEnd w:id="0"/>
+      <w:r>
+        <w:rPr>
+          <w:rFonts w:ascii="Times New Roman" w:hAnsi="Times New Roman" w:cs="Times New Roman"/>
+        </w:rPr>
+        <w:t xml:space="preserve"> be fairly simple,</w:t>
       </w:r>
       <w:r>
         <w:rPr>
@@ -156,8 +156,6 @@
         </w:rPr>
         <w:t xml:space="preserve"> the task</w:t>
       </w:r>
-      <w:bookmarkStart w:id="0" w:name="_GoBack"/>
-      <w:bookmarkEnd w:id="0"/>
       <w:r>
         <w:rPr>
           <w:rFonts w:ascii="Times New Roman" w:hAnsi="Times New Roman" w:cs="Times New Roman"/>
@@ -225,7 +223,13 @@
         <w:rPr>
           <w:rFonts w:ascii="Times New Roman" w:hAnsi="Times New Roman" w:cs="Times New Roman"/>
         </w:rPr>
-        <w:t xml:space="preserve"> star should</w:t>
+        <w:t xml:space="preserve"> star </w:t>
+      </w:r>
+      <w:r>
+        <w:rPr>
+          <w:rFonts w:ascii="Times New Roman" w:hAnsi="Times New Roman" w:cs="Times New Roman"/>
+        </w:rPr>
+        <w:t>will</w:t>
       </w:r>
       <w:r>
         <w:rPr>
@@ -267,7 +271,19 @@
         <w:rPr>
           <w:rFonts w:ascii="Times New Roman" w:hAnsi="Times New Roman" w:cs="Times New Roman"/>
         </w:rPr>
-        <w:t xml:space="preserve"> reading system should be at least</w:t>
+        <w:t xml:space="preserve"> reading system </w:t>
+      </w:r>
+      <w:r>
+        <w:rPr>
+          <w:rFonts w:ascii="Times New Roman" w:hAnsi="Times New Roman" w:cs="Times New Roman"/>
+        </w:rPr>
+        <w:t>will</w:t>
+      </w:r>
+      <w:r>
+        <w:rPr>
+          <w:rFonts w:ascii="Times New Roman" w:hAnsi="Times New Roman" w:cs="Times New Roman"/>
+        </w:rPr>
+        <w:t xml:space="preserve"> be at least</w:t>
       </w:r>
       <w:r>
         <w:rPr>
@@ -360,13 +376,37 @@
         <w:rPr>
           <w:rFonts w:ascii="Times New Roman" w:hAnsi="Times New Roman" w:cs="Times New Roman"/>
         </w:rPr>
-        <w:t>The database should have been populated with the data for another star type, and the graphic for the int</w:t>
-      </w:r>
-      <w:r>
-        <w:rPr>
-          <w:rFonts w:ascii="Times New Roman" w:hAnsi="Times New Roman" w:cs="Times New Roman"/>
-        </w:rPr>
-        <w:t xml:space="preserve">erior should be nearly complete </w:t>
+        <w:t xml:space="preserve">The database </w:t>
+      </w:r>
+      <w:r>
+        <w:rPr>
+          <w:rFonts w:ascii="Times New Roman" w:hAnsi="Times New Roman" w:cs="Times New Roman"/>
+        </w:rPr>
+        <w:t>will</w:t>
+      </w:r>
+      <w:r>
+        <w:rPr>
+          <w:rFonts w:ascii="Times New Roman" w:hAnsi="Times New Roman" w:cs="Times New Roman"/>
+        </w:rPr>
+        <w:t xml:space="preserve"> have been populated with the data for another star type, and the graphic for the int</w:t>
+      </w:r>
+      <w:r>
+        <w:rPr>
+          <w:rFonts w:ascii="Times New Roman" w:hAnsi="Times New Roman" w:cs="Times New Roman"/>
+        </w:rPr>
+        <w:t xml:space="preserve">erior </w:t>
+      </w:r>
+      <w:r>
+        <w:rPr>
+          <w:rFonts w:ascii="Times New Roman" w:hAnsi="Times New Roman" w:cs="Times New Roman"/>
+        </w:rPr>
+        <w:t>will</w:t>
+      </w:r>
+      <w:r>
+        <w:rPr>
+          <w:rFonts w:ascii="Times New Roman" w:hAnsi="Times New Roman" w:cs="Times New Roman"/>
+        </w:rPr>
+        <w:t xml:space="preserve"> be nearly complete </w:t>
       </w:r>
       <w:r>
         <w:rPr>
@@ -415,10 +455,22 @@
     </w:p>
     <w:p>
       <w:r>
-        <w:t>Data for different star masses should have been added and the database reading system may need to be altered to handle the different data sets due to the different results to be produced from each star type.</w:t>
-      </w:r>
-      <w:r>
-        <w:t xml:space="preserve"> All the graphics should be working for their individual star types. It is likely that some layers may need specific functions for themselves to calculate bounds, temperatures, etc. The exterior graphic may be changed to alter its appearance as luminosity increases.</w:t>
+        <w:t xml:space="preserve">Data for different star masses </w:t>
+      </w:r>
+      <w:r>
+        <w:t>will</w:t>
+      </w:r>
+      <w:r>
+        <w:t xml:space="preserve"> have been added and the database reading system may need to be altered to handle the different data sets due to the different results to be produced from each star type.</w:t>
+      </w:r>
+      <w:r>
+        <w:t xml:space="preserve"> All the graphics </w:t>
+      </w:r>
+      <w:r>
+        <w:t>will</w:t>
+      </w:r>
+      <w:r>
+        <w:t xml:space="preserve"> be working for their individual star types. It is likely that some layers may need specific functions for themselves to calculate bounds, temperatures, etc. The exterior graphic may be changed to alter its appearance as luminosity increases.</w:t>
       </w:r>
     </w:p>
     <w:p>

</xml_diff>

<commit_message>
Progress Report Edits Continued(3)
My contribution statement is here as well as a change back to Times New
Roman in all the word documents (except the project proposal).
</commit_message>
<xml_diff>
--- a/Boyaredigari_Danzer_1stPR/2-Future Work Schedule.docx
+++ b/Boyaredigari_Danzer_1stPR/2-Future Work Schedule.docx
@@ -156,31 +156,37 @@
         </w:rPr>
         <w:t xml:space="preserve"> the task</w:t>
       </w:r>
+      <w:r>
+        <w:rPr>
+          <w:rFonts w:ascii="Times New Roman" w:hAnsi="Times New Roman" w:cs="Times New Roman"/>
+        </w:rPr>
+        <w:t xml:space="preserve"> of a best fit function</w:t>
+      </w:r>
+      <w:r>
+        <w:rPr>
+          <w:rFonts w:ascii="Times New Roman" w:hAnsi="Times New Roman" w:cs="Times New Roman"/>
+        </w:rPr>
+        <w:t xml:space="preserve"> </w:t>
+      </w:r>
+      <w:r>
+        <w:rPr>
+          <w:rFonts w:ascii="Times New Roman" w:hAnsi="Times New Roman" w:cs="Times New Roman"/>
+        </w:rPr>
+        <w:t>as well as transferring that data to the interface.</w:t>
+      </w:r>
+      <w:r>
+        <w:rPr>
+          <w:rFonts w:ascii="Times New Roman" w:hAnsi="Times New Roman" w:cs="Times New Roman"/>
+        </w:rPr>
+        <w:t xml:space="preserve"> The HR Diagram graphic </w:t>
+      </w:r>
       <w:bookmarkStart w:id="0" w:name="_GoBack"/>
       <w:bookmarkEnd w:id="0"/>
       <w:r>
         <w:rPr>
           <w:rFonts w:ascii="Times New Roman" w:hAnsi="Times New Roman" w:cs="Times New Roman"/>
         </w:rPr>
-        <w:t xml:space="preserve"> of a best fit function</w:t>
-      </w:r>
-      <w:r>
-        <w:rPr>
-          <w:rFonts w:ascii="Times New Roman" w:hAnsi="Times New Roman" w:cs="Times New Roman"/>
-        </w:rPr>
-        <w:t xml:space="preserve"> </w:t>
-      </w:r>
-      <w:r>
-        <w:rPr>
-          <w:rFonts w:ascii="Times New Roman" w:hAnsi="Times New Roman" w:cs="Times New Roman"/>
-        </w:rPr>
-        <w:t>as well as transferring that data to the interface.</w:t>
-      </w:r>
-      <w:r>
-        <w:rPr>
-          <w:rFonts w:ascii="Times New Roman" w:hAnsi="Times New Roman" w:cs="Times New Roman"/>
-        </w:rPr>
-        <w:t xml:space="preserve"> The HR Diagram graphic will likely be a list plot with data from a variety of star types with the star that is being viewed tracking across it. This must be researched as well to find the points for other stars.</w:t>
+        <w:t>will likely be a list plot with data from a variety of star types with the star that is being viewed tracking across it. This must be researched as well to find the points for other stars.</w:t>
       </w:r>
     </w:p>
     <w:p>
@@ -414,10 +420,21 @@
       </w:r>
     </w:p>
     <w:p>
-      <w:r>
+      <w:pPr>
+        <w:rPr>
+          <w:rFonts w:ascii="Times New Roman" w:hAnsi="Times New Roman" w:cs="Times New Roman"/>
+        </w:rPr>
+      </w:pPr>
+      <w:r>
+        <w:rPr>
+          <w:rFonts w:ascii="Times New Roman" w:hAnsi="Times New Roman" w:cs="Times New Roman"/>
+        </w:rPr>
         <w:t>Data for different star masses should have been added and the database reading system may need to be altered to handle the different data sets due to the different results to be produced from each star type.</w:t>
       </w:r>
       <w:r>
+        <w:rPr>
+          <w:rFonts w:ascii="Times New Roman" w:hAnsi="Times New Roman" w:cs="Times New Roman"/>
+        </w:rPr>
         <w:t xml:space="preserve"> All the graphics should be working for their individual star types. It is likely that some layers may need specific functions for themselves to calculate bounds, temperatures, etc. The exterior graphic may be changed to alter its appearance as luminosity increases.</w:t>
       </w:r>
     </w:p>
@@ -442,49 +459,99 @@
       </w:r>
     </w:p>
     <w:p>
-      <w:r>
+      <w:pPr>
+        <w:rPr>
+          <w:rFonts w:ascii="Times New Roman" w:hAnsi="Times New Roman" w:cs="Times New Roman"/>
+        </w:rPr>
+      </w:pPr>
+      <w:r>
+        <w:rPr>
+          <w:rFonts w:ascii="Times New Roman" w:hAnsi="Times New Roman" w:cs="Times New Roman"/>
+        </w:rPr>
         <w:t>This will be our time to look through everything for any major bugs and/or add some complexity to the interface and the project as a whole (granted there is time and everything else is operational). We will</w:t>
       </w:r>
       <w:r>
+        <w:rPr>
+          <w:rFonts w:ascii="Times New Roman" w:hAnsi="Times New Roman" w:cs="Times New Roman"/>
+        </w:rPr>
         <w:t xml:space="preserve"> have been</w:t>
       </w:r>
       <w:r>
+        <w:rPr>
+          <w:rFonts w:ascii="Times New Roman" w:hAnsi="Times New Roman" w:cs="Times New Roman"/>
+        </w:rPr>
         <w:t xml:space="preserve"> ask</w:t>
       </w:r>
       <w:r>
+        <w:rPr>
+          <w:rFonts w:ascii="Times New Roman" w:hAnsi="Times New Roman" w:cs="Times New Roman"/>
+        </w:rPr>
         <w:t>ing</w:t>
       </w:r>
       <w:r>
+        <w:rPr>
+          <w:rFonts w:ascii="Times New Roman" w:hAnsi="Times New Roman" w:cs="Times New Roman"/>
+        </w:rPr>
         <w:t xml:space="preserve"> Dr. Carini throughout the process for his opinion, and this will be another </w:t>
       </w:r>
       <w:r>
+        <w:rPr>
+          <w:rFonts w:ascii="Times New Roman" w:hAnsi="Times New Roman" w:cs="Times New Roman"/>
+        </w:rPr>
         <w:t>time to consult him, this time to determine if there</w:t>
       </w:r>
       <w:r>
+        <w:rPr>
+          <w:rFonts w:ascii="Times New Roman" w:hAnsi="Times New Roman" w:cs="Times New Roman"/>
+        </w:rPr>
         <w:t xml:space="preserve"> is anything </w:t>
       </w:r>
       <w:r>
+        <w:rPr>
+          <w:rFonts w:ascii="Times New Roman" w:hAnsi="Times New Roman" w:cs="Times New Roman"/>
+        </w:rPr>
         <w:t>wrong with our logic</w:t>
       </w:r>
       <w:r>
+        <w:rPr>
+          <w:rFonts w:ascii="Times New Roman" w:hAnsi="Times New Roman" w:cs="Times New Roman"/>
+        </w:rPr>
         <w:t xml:space="preserve"> and what could be added</w:t>
       </w:r>
       <w:r>
+        <w:rPr>
+          <w:rFonts w:ascii="Times New Roman" w:hAnsi="Times New Roman" w:cs="Times New Roman"/>
+        </w:rPr>
         <w:t xml:space="preserve"> to increase complexity</w:t>
       </w:r>
       <w:r>
+        <w:rPr>
+          <w:rFonts w:ascii="Times New Roman" w:hAnsi="Times New Roman" w:cs="Times New Roman"/>
+        </w:rPr>
         <w:t xml:space="preserve"> </w:t>
       </w:r>
       <w:r>
+        <w:rPr>
+          <w:rFonts w:ascii="Times New Roman" w:hAnsi="Times New Roman" w:cs="Times New Roman"/>
+        </w:rPr>
         <w:t>(</w:t>
       </w:r>
       <w:r>
+        <w:rPr>
+          <w:rFonts w:ascii="Times New Roman" w:hAnsi="Times New Roman" w:cs="Times New Roman"/>
+        </w:rPr>
         <w:t>if necessary</w:t>
       </w:r>
       <w:r>
+        <w:rPr>
+          <w:rFonts w:ascii="Times New Roman" w:hAnsi="Times New Roman" w:cs="Times New Roman"/>
+        </w:rPr>
         <w:t>)</w:t>
       </w:r>
       <w:r>
+        <w:rPr>
+          <w:rFonts w:ascii="Times New Roman" w:hAnsi="Times New Roman" w:cs="Times New Roman"/>
+        </w:rPr>
         <w:t>.</w:t>
       </w:r>
     </w:p>
@@ -510,64 +577,129 @@
       </w:r>
     </w:p>
     <w:p>
-      <w:r>
+      <w:pPr>
+        <w:rPr>
+          <w:rFonts w:ascii="Times New Roman" w:hAnsi="Times New Roman" w:cs="Times New Roman"/>
+        </w:rPr>
+      </w:pPr>
+      <w:r>
+        <w:rPr>
+          <w:rFonts w:ascii="Times New Roman" w:hAnsi="Times New Roman" w:cs="Times New Roman"/>
+        </w:rPr>
         <w:t>We will do our final check of all our project materials to make sure they are working</w:t>
       </w:r>
       <w:r>
+        <w:rPr>
+          <w:rFonts w:ascii="Times New Roman" w:hAnsi="Times New Roman" w:cs="Times New Roman"/>
+        </w:rPr>
         <w:t>,</w:t>
       </w:r>
       <w:r>
+        <w:rPr>
+          <w:rFonts w:ascii="Times New Roman" w:hAnsi="Times New Roman" w:cs="Times New Roman"/>
+        </w:rPr>
         <w:t xml:space="preserve"> as well as add to the project any last minute things to finalize it. This will likely be the </w:t>
       </w:r>
       <w:r>
+        <w:rPr>
+          <w:rFonts w:ascii="Times New Roman" w:hAnsi="Times New Roman" w:cs="Times New Roman"/>
+        </w:rPr>
         <w:t xml:space="preserve">last </w:t>
       </w:r>
       <w:r>
+        <w:rPr>
+          <w:rFonts w:ascii="Times New Roman" w:hAnsi="Times New Roman" w:cs="Times New Roman"/>
+        </w:rPr>
         <w:t xml:space="preserve">time we </w:t>
       </w:r>
       <w:r>
+        <w:rPr>
+          <w:rFonts w:ascii="Times New Roman" w:hAnsi="Times New Roman" w:cs="Times New Roman"/>
+        </w:rPr>
         <w:t xml:space="preserve">meet with Dr. Carini, </w:t>
       </w:r>
       <w:r>
+        <w:rPr>
+          <w:rFonts w:ascii="Times New Roman" w:hAnsi="Times New Roman" w:cs="Times New Roman"/>
+        </w:rPr>
         <w:t>to make sure eve</w:t>
       </w:r>
       <w:r>
+        <w:rPr>
+          <w:rFonts w:ascii="Times New Roman" w:hAnsi="Times New Roman" w:cs="Times New Roman"/>
+        </w:rPr>
         <w:t>rything is to his liking. It’s notable that in previous meetings he has expressed hope that he may be able</w:t>
       </w:r>
       <w:r>
+        <w:rPr>
+          <w:rFonts w:ascii="Times New Roman" w:hAnsi="Times New Roman" w:cs="Times New Roman"/>
+        </w:rPr>
         <w:t xml:space="preserve"> to utilize our project in future astronomy classes as a demonstration</w:t>
       </w:r>
       <w:r>
+        <w:rPr>
+          <w:rFonts w:ascii="Times New Roman" w:hAnsi="Times New Roman" w:cs="Times New Roman"/>
+        </w:rPr>
         <w:t>, so we may try to cater some of the superficial factors to that end</w:t>
       </w:r>
       <w:r>
+        <w:rPr>
+          <w:rFonts w:ascii="Times New Roman" w:hAnsi="Times New Roman" w:cs="Times New Roman"/>
+        </w:rPr>
         <w:t xml:space="preserve">. </w:t>
       </w:r>
       <w:r>
+        <w:rPr>
+          <w:rFonts w:ascii="Times New Roman" w:hAnsi="Times New Roman" w:cs="Times New Roman"/>
+        </w:rPr>
         <w:t>Our final result will</w:t>
       </w:r>
       <w:r>
+        <w:rPr>
+          <w:rFonts w:ascii="Times New Roman" w:hAnsi="Times New Roman" w:cs="Times New Roman"/>
+        </w:rPr>
         <w:t xml:space="preserve"> have a small selection of</w:t>
       </w:r>
       <w:r>
+        <w:rPr>
+          <w:rFonts w:ascii="Times New Roman" w:hAnsi="Times New Roman" w:cs="Times New Roman"/>
+        </w:rPr>
         <w:t xml:space="preserve"> star masses to choose from, and</w:t>
       </w:r>
       <w:r>
+        <w:rPr>
+          <w:rFonts w:ascii="Times New Roman" w:hAnsi="Times New Roman" w:cs="Times New Roman"/>
+        </w:rPr>
         <w:t xml:space="preserve"> will </w:t>
       </w:r>
       <w:r>
+        <w:rPr>
+          <w:rFonts w:ascii="Times New Roman" w:hAnsi="Times New Roman" w:cs="Times New Roman"/>
+        </w:rPr>
         <w:t>display</w:t>
       </w:r>
       <w:r>
+        <w:rPr>
+          <w:rFonts w:ascii="Times New Roman" w:hAnsi="Times New Roman" w:cs="Times New Roman"/>
+        </w:rPr>
         <w:t xml:space="preserve"> an exterior graphic, interior graphic, read</w:t>
       </w:r>
       <w:r>
+        <w:rPr>
+          <w:rFonts w:ascii="Times New Roman" w:hAnsi="Times New Roman" w:cs="Times New Roman"/>
+        </w:rPr>
         <w:t>outs, and an HR diagram</w:t>
       </w:r>
       <w:r>
+        <w:rPr>
+          <w:rFonts w:ascii="Times New Roman" w:hAnsi="Times New Roman" w:cs="Times New Roman"/>
+        </w:rPr>
         <w:t xml:space="preserve"> with the currently displayed star tracking across as its temperature and luminosity change</w:t>
       </w:r>
       <w:r>
+        <w:rPr>
+          <w:rFonts w:ascii="Times New Roman" w:hAnsi="Times New Roman" w:cs="Times New Roman"/>
+        </w:rPr>
         <w:t>.</w:t>
       </w:r>
     </w:p>

</xml_diff>